<commit_message>
ok to run more details fixed
</commit_message>
<xml_diff>
--- a/PMSClient/HelpDocs/新功能使用介绍200324.docx
+++ b/PMSClient/HelpDocs/新功能使用介绍200324.docx
@@ -39,15 +39,246 @@
         <w:rPr>
           <w:rFonts w:hint="eastAsia"/>
         </w:rPr>
+        <w:t>订单和任务</w:t>
+      </w:r>
+    </w:p>
+    <w:p>
+      <w:r>
+        <w:rPr>
+          <w:noProof/>
+        </w:rPr>
+        <w:drawing>
+          <wp:inline distT="0" distB="0" distL="0" distR="0" wp14:anchorId="5FAF1565" wp14:editId="3EA5E8A8">
+            <wp:extent cx="8854440" cy="4541520"/>
+            <wp:effectExtent l="0" t="0" r="0" b="0"/>
+            <wp:docPr id="6" name="图片 6"/>
+            <wp:cNvGraphicFramePr>
+              <a:graphicFrameLocks xmlns:a="http://schemas.openxmlformats.org/drawingml/2006/main" noChangeAspect="1"/>
+            </wp:cNvGraphicFramePr>
+            <a:graphic xmlns:a="http://schemas.openxmlformats.org/drawingml/2006/main">
+              <a:graphicData uri="http://schemas.openxmlformats.org/drawingml/2006/picture">
+                <pic:pic xmlns:pic="http://schemas.openxmlformats.org/drawingml/2006/picture">
+                  <pic:nvPicPr>
+                    <pic:cNvPr id="0" name="Picture 2"/>
+                    <pic:cNvPicPr>
+                      <a:picLocks noChangeAspect="1" noChangeArrowheads="1"/>
+                    </pic:cNvPicPr>
+                  </pic:nvPicPr>
+                  <pic:blipFill>
+                    <a:blip r:embed="rId4" cstate="screen">
+                      <a:extLst>
+                        <a:ext uri="{28A0092B-C50C-407E-A947-70E740481C1C}">
+                          <a14:useLocalDpi xmlns:a14="http://schemas.microsoft.com/office/drawing/2010/main"/>
+                        </a:ext>
+                      </a:extLst>
+                    </a:blip>
+                    <a:srcRect/>
+                    <a:stretch>
+                      <a:fillRect/>
+                    </a:stretch>
+                  </pic:blipFill>
+                  <pic:spPr bwMode="auto">
+                    <a:xfrm>
+                      <a:off x="0" y="0"/>
+                      <a:ext cx="8854440" cy="4541520"/>
+                    </a:xfrm>
+                    <a:prstGeom prst="rect">
+                      <a:avLst/>
+                    </a:prstGeom>
+                    <a:noFill/>
+                    <a:ln>
+                      <a:noFill/>
+                    </a:ln>
+                  </pic:spPr>
+                </pic:pic>
+              </a:graphicData>
+            </a:graphic>
+          </wp:inline>
+        </w:drawing>
+      </w:r>
+    </w:p>
+    <w:p>
+      <w:r>
+        <w:rPr>
+          <w:noProof/>
+        </w:rPr>
+        <w:lastRenderedPageBreak/>
+        <w:drawing>
+          <wp:inline distT="0" distB="0" distL="0" distR="0" wp14:anchorId="55EE1B54" wp14:editId="69517F66">
+            <wp:extent cx="8863330" cy="4426585"/>
+            <wp:effectExtent l="0" t="0" r="0" b="0"/>
+            <wp:docPr id="5" name="图片 5"/>
+            <wp:cNvGraphicFramePr>
+              <a:graphicFrameLocks xmlns:a="http://schemas.openxmlformats.org/drawingml/2006/main" noChangeAspect="1"/>
+            </wp:cNvGraphicFramePr>
+            <a:graphic xmlns:a="http://schemas.openxmlformats.org/drawingml/2006/main">
+              <a:graphicData uri="http://schemas.openxmlformats.org/drawingml/2006/picture">
+                <pic:pic xmlns:pic="http://schemas.openxmlformats.org/drawingml/2006/picture">
+                  <pic:nvPicPr>
+                    <pic:cNvPr id="1" name=""/>
+                    <pic:cNvPicPr/>
+                  </pic:nvPicPr>
+                  <pic:blipFill>
+                    <a:blip r:embed="rId5" cstate="screen">
+                      <a:extLst>
+                        <a:ext uri="{28A0092B-C50C-407E-A947-70E740481C1C}">
+                          <a14:useLocalDpi xmlns:a14="http://schemas.microsoft.com/office/drawing/2010/main"/>
+                        </a:ext>
+                      </a:extLst>
+                    </a:blip>
+                    <a:stretch>
+                      <a:fillRect/>
+                    </a:stretch>
+                  </pic:blipFill>
+                  <pic:spPr>
+                    <a:xfrm>
+                      <a:off x="0" y="0"/>
+                      <a:ext cx="8863330" cy="4426585"/>
+                    </a:xfrm>
+                    <a:prstGeom prst="rect">
+                      <a:avLst/>
+                    </a:prstGeom>
+                  </pic:spPr>
+                </pic:pic>
+              </a:graphicData>
+            </a:graphic>
+          </wp:inline>
+        </w:drawing>
+      </w:r>
+    </w:p>
+    <w:p>
+      <w:pPr>
+        <w:pStyle w:val="1"/>
+      </w:pPr>
+      <w:r>
+        <w:rPr>
+          <w:rFonts w:hint="eastAsia"/>
+        </w:rPr>
+        <w:lastRenderedPageBreak/>
+        <w:t>样品</w:t>
+      </w:r>
+    </w:p>
+    <w:p>
+      <w:r>
+        <w:rPr>
+          <w:noProof/>
+        </w:rPr>
+        <w:drawing>
+          <wp:inline distT="0" distB="0" distL="0" distR="0" wp14:anchorId="0F8113BF" wp14:editId="43F21D64">
+            <wp:extent cx="8863330" cy="5028565"/>
+            <wp:effectExtent l="0" t="0" r="0" b="0"/>
+            <wp:docPr id="7" name="图片 7"/>
+            <wp:cNvGraphicFramePr>
+              <a:graphicFrameLocks xmlns:a="http://schemas.openxmlformats.org/drawingml/2006/main" noChangeAspect="1"/>
+            </wp:cNvGraphicFramePr>
+            <a:graphic xmlns:a="http://schemas.openxmlformats.org/drawingml/2006/main">
+              <a:graphicData uri="http://schemas.openxmlformats.org/drawingml/2006/picture">
+                <pic:pic xmlns:pic="http://schemas.openxmlformats.org/drawingml/2006/picture">
+                  <pic:nvPicPr>
+                    <pic:cNvPr id="1" name=""/>
+                    <pic:cNvPicPr/>
+                  </pic:nvPicPr>
+                  <pic:blipFill>
+                    <a:blip r:embed="rId6" cstate="screen">
+                      <a:extLst>
+                        <a:ext uri="{28A0092B-C50C-407E-A947-70E740481C1C}">
+                          <a14:useLocalDpi xmlns:a14="http://schemas.microsoft.com/office/drawing/2010/main"/>
+                        </a:ext>
+                      </a:extLst>
+                    </a:blip>
+                    <a:stretch>
+                      <a:fillRect/>
+                    </a:stretch>
+                  </pic:blipFill>
+                  <pic:spPr>
+                    <a:xfrm>
+                      <a:off x="0" y="0"/>
+                      <a:ext cx="8863330" cy="5028565"/>
+                    </a:xfrm>
+                    <a:prstGeom prst="rect">
+                      <a:avLst/>
+                    </a:prstGeom>
+                  </pic:spPr>
+                </pic:pic>
+              </a:graphicData>
+            </a:graphic>
+          </wp:inline>
+        </w:drawing>
+      </w:r>
+    </w:p>
+    <w:p>
+      <w:pPr>
+        <w:pStyle w:val="1"/>
+      </w:pPr>
+      <w:r>
+        <w:rPr>
+          <w:rFonts w:hint="eastAsia"/>
+        </w:rPr>
+        <w:lastRenderedPageBreak/>
+        <w:t>制粉</w:t>
+      </w:r>
+    </w:p>
+    <w:p>
+      <w:r>
+        <w:rPr>
+          <w:noProof/>
+        </w:rPr>
+        <w:drawing>
+          <wp:inline distT="0" distB="0" distL="0" distR="0" wp14:anchorId="738C6CFD" wp14:editId="6297EB30">
+            <wp:extent cx="6764281" cy="4937760"/>
+            <wp:effectExtent l="0" t="0" r="0" b="0"/>
+            <wp:docPr id="8" name="图片 8"/>
+            <wp:cNvGraphicFramePr>
+              <a:graphicFrameLocks xmlns:a="http://schemas.openxmlformats.org/drawingml/2006/main" noChangeAspect="1"/>
+            </wp:cNvGraphicFramePr>
+            <a:graphic xmlns:a="http://schemas.openxmlformats.org/drawingml/2006/main">
+              <a:graphicData uri="http://schemas.openxmlformats.org/drawingml/2006/picture">
+                <pic:pic xmlns:pic="http://schemas.openxmlformats.org/drawingml/2006/picture">
+                  <pic:nvPicPr>
+                    <pic:cNvPr id="1" name=""/>
+                    <pic:cNvPicPr/>
+                  </pic:nvPicPr>
+                  <pic:blipFill>
+                    <a:blip r:embed="rId7" cstate="screen">
+                      <a:extLst>
+                        <a:ext uri="{28A0092B-C50C-407E-A947-70E740481C1C}">
+                          <a14:useLocalDpi xmlns:a14="http://schemas.microsoft.com/office/drawing/2010/main"/>
+                        </a:ext>
+                      </a:extLst>
+                    </a:blip>
+                    <a:stretch>
+                      <a:fillRect/>
+                    </a:stretch>
+                  </pic:blipFill>
+                  <pic:spPr>
+                    <a:xfrm>
+                      <a:off x="0" y="0"/>
+                      <a:ext cx="6772050" cy="4943431"/>
+                    </a:xfrm>
+                    <a:prstGeom prst="rect">
+                      <a:avLst/>
+                    </a:prstGeom>
+                  </pic:spPr>
+                </pic:pic>
+              </a:graphicData>
+            </a:graphic>
+          </wp:inline>
+        </w:drawing>
+      </w:r>
+    </w:p>
+    <w:p>
+      <w:pPr>
+        <w:pStyle w:val="1"/>
+      </w:pPr>
+      <w:r>
+        <w:rPr>
+          <w:rFonts w:hint="eastAsia"/>
+        </w:rPr>
+        <w:lastRenderedPageBreak/>
         <w:t>标签</w:t>
       </w:r>
     </w:p>
     <w:p>
-      <w:pPr>
-        <w:rPr>
-          <w:rFonts w:hint="eastAsia"/>
-        </w:rPr>
-      </w:pPr>
       <w:r>
         <w:rPr>
           <w:noProof/>
@@ -68,7 +299,13 @@
                     <pic:cNvPicPr/>
                   </pic:nvPicPr>
                   <pic:blipFill>
-                    <a:blip r:embed="rId4"/>
+                    <a:blip r:embed="rId8" cstate="screen">
+                      <a:extLst>
+                        <a:ext uri="{28A0092B-C50C-407E-A947-70E740481C1C}">
+                          <a14:useLocalDpi xmlns:a14="http://schemas.microsoft.com/office/drawing/2010/main"/>
+                        </a:ext>
+                      </a:extLst>
+                    </a:blip>
                     <a:stretch>
                       <a:fillRect/>
                     </a:stretch>
@@ -88,6 +325,46 @@
           </wp:inline>
         </w:drawing>
       </w:r>
+      <w:r>
+        <w:rPr>
+          <w:noProof/>
+        </w:rPr>
+        <w:drawing>
+          <wp:inline distT="0" distB="0" distL="0" distR="0" wp14:anchorId="3B7FF246" wp14:editId="4B73651E">
+            <wp:extent cx="3707437" cy="4258800"/>
+            <wp:effectExtent l="0" t="0" r="0" b="0"/>
+            <wp:docPr id="2" name="图片 2"/>
+            <wp:cNvGraphicFramePr>
+              <a:graphicFrameLocks xmlns:a="http://schemas.openxmlformats.org/drawingml/2006/main" noChangeAspect="1"/>
+            </wp:cNvGraphicFramePr>
+            <a:graphic xmlns:a="http://schemas.openxmlformats.org/drawingml/2006/main">
+              <a:graphicData uri="http://schemas.openxmlformats.org/drawingml/2006/picture">
+                <pic:pic xmlns:pic="http://schemas.openxmlformats.org/drawingml/2006/picture">
+                  <pic:nvPicPr>
+                    <pic:cNvPr id="1" name=""/>
+                    <pic:cNvPicPr/>
+                  </pic:nvPicPr>
+                  <pic:blipFill>
+                    <a:blip r:embed="rId9"/>
+                    <a:stretch>
+                      <a:fillRect/>
+                    </a:stretch>
+                  </pic:blipFill>
+                  <pic:spPr>
+                    <a:xfrm>
+                      <a:off x="0" y="0"/>
+                      <a:ext cx="3707437" cy="4258800"/>
+                    </a:xfrm>
+                    <a:prstGeom prst="rect">
+                      <a:avLst/>
+                    </a:prstGeom>
+                  </pic:spPr>
+                </pic:pic>
+              </a:graphicData>
+            </a:graphic>
+          </wp:inline>
+        </w:drawing>
+      </w:r>
     </w:p>
     <w:p>
       <w:pPr>
@@ -98,15 +375,10 @@
           <w:rFonts w:hint="eastAsia"/>
         </w:rPr>
         <w:lastRenderedPageBreak/>
-        <w:t>取模记录单</w:t>
-      </w:r>
-    </w:p>
-    <w:p>
-      <w:pPr>
-        <w:rPr>
-          <w:rFonts w:hint="eastAsia"/>
-        </w:rPr>
-      </w:pPr>
+        <w:t>取模</w:t>
+      </w:r>
+    </w:p>
+    <w:p>
       <w:r>
         <w:rPr>
           <w:noProof/>
@@ -127,7 +399,7 @@
                     <pic:cNvPicPr/>
                   </pic:nvPicPr>
                   <pic:blipFill>
-                    <a:blip r:embed="rId5"/>
+                    <a:blip r:embed="rId10"/>
                     <a:stretch>
                       <a:fillRect/>
                     </a:stretch>
@@ -157,7 +429,7 @@
           <w:rFonts w:hint="eastAsia"/>
         </w:rPr>
         <w:lastRenderedPageBreak/>
-        <w:t>发货单</w:t>
+        <w:t>背板</w:t>
       </w:r>
     </w:p>
     <w:p>
@@ -166,7 +438,116 @@
           <w:noProof/>
         </w:rPr>
         <w:drawing>
-          <wp:inline distT="0" distB="0" distL="0" distR="0" wp14:anchorId="4FED79CF" wp14:editId="709EA132">
+          <wp:inline distT="0" distB="0" distL="0" distR="0" wp14:anchorId="66FB8079" wp14:editId="409537AB">
+            <wp:extent cx="8863330" cy="4547235"/>
+            <wp:effectExtent l="0" t="0" r="0" b="0"/>
+            <wp:docPr id="4" name="图片 4"/>
+            <wp:cNvGraphicFramePr>
+              <a:graphicFrameLocks xmlns:a="http://schemas.openxmlformats.org/drawingml/2006/main" noChangeAspect="1"/>
+            </wp:cNvGraphicFramePr>
+            <a:graphic xmlns:a="http://schemas.openxmlformats.org/drawingml/2006/main">
+              <a:graphicData uri="http://schemas.openxmlformats.org/drawingml/2006/picture">
+                <pic:pic xmlns:pic="http://schemas.openxmlformats.org/drawingml/2006/picture">
+                  <pic:nvPicPr>
+                    <pic:cNvPr id="1" name=""/>
+                    <pic:cNvPicPr/>
+                  </pic:nvPicPr>
+                  <pic:blipFill>
+                    <a:blip r:embed="rId11" cstate="screen">
+                      <a:extLst>
+                        <a:ext uri="{28A0092B-C50C-407E-A947-70E740481C1C}">
+                          <a14:useLocalDpi xmlns:a14="http://schemas.microsoft.com/office/drawing/2010/main"/>
+                        </a:ext>
+                      </a:extLst>
+                    </a:blip>
+                    <a:stretch>
+                      <a:fillRect/>
+                    </a:stretch>
+                  </pic:blipFill>
+                  <pic:spPr>
+                    <a:xfrm>
+                      <a:off x="0" y="0"/>
+                      <a:ext cx="8863330" cy="4547235"/>
+                    </a:xfrm>
+                    <a:prstGeom prst="rect">
+                      <a:avLst/>
+                    </a:prstGeom>
+                  </pic:spPr>
+                </pic:pic>
+              </a:graphicData>
+            </a:graphic>
+          </wp:inline>
+        </w:drawing>
+      </w:r>
+    </w:p>
+    <w:p>
+      <w:pPr>
+        <w:pStyle w:val="1"/>
+      </w:pPr>
+      <w:r>
+        <w:rPr>
+          <w:rFonts w:hint="eastAsia"/>
+        </w:rPr>
+        <w:lastRenderedPageBreak/>
+        <w:t>发货</w:t>
+      </w:r>
+    </w:p>
+    <w:p>
+      <w:r>
+        <w:rPr>
+          <w:noProof/>
+        </w:rPr>
+        <w:drawing>
+          <wp:inline distT="0" distB="0" distL="0" distR="0" wp14:anchorId="2275B5B1" wp14:editId="63398794">
+            <wp:extent cx="8863330" cy="4431665"/>
+            <wp:effectExtent l="0" t="0" r="0" b="0"/>
+            <wp:docPr id="3" name="图片 3"/>
+            <wp:cNvGraphicFramePr>
+              <a:graphicFrameLocks xmlns:a="http://schemas.openxmlformats.org/drawingml/2006/main" noChangeAspect="1"/>
+            </wp:cNvGraphicFramePr>
+            <a:graphic xmlns:a="http://schemas.openxmlformats.org/drawingml/2006/main">
+              <a:graphicData uri="http://schemas.openxmlformats.org/drawingml/2006/picture">
+                <pic:pic xmlns:pic="http://schemas.openxmlformats.org/drawingml/2006/picture">
+                  <pic:nvPicPr>
+                    <pic:cNvPr id="1" name=""/>
+                    <pic:cNvPicPr/>
+                  </pic:nvPicPr>
+                  <pic:blipFill>
+                    <a:blip r:embed="rId12" cstate="screen">
+                      <a:extLst>
+                        <a:ext uri="{28A0092B-C50C-407E-A947-70E740481C1C}">
+                          <a14:useLocalDpi xmlns:a14="http://schemas.microsoft.com/office/drawing/2010/main"/>
+                        </a:ext>
+                      </a:extLst>
+                    </a:blip>
+                    <a:stretch>
+                      <a:fillRect/>
+                    </a:stretch>
+                  </pic:blipFill>
+                  <pic:spPr>
+                    <a:xfrm>
+                      <a:off x="0" y="0"/>
+                      <a:ext cx="8863330" cy="4431665"/>
+                    </a:xfrm>
+                    <a:prstGeom prst="rect">
+                      <a:avLst/>
+                    </a:prstGeom>
+                  </pic:spPr>
+                </pic:pic>
+              </a:graphicData>
+            </a:graphic>
+          </wp:inline>
+        </w:drawing>
+      </w:r>
+    </w:p>
+    <w:p>
+      <w:r>
+        <w:rPr>
+          <w:noProof/>
+        </w:rPr>
+        <w:lastRenderedPageBreak/>
+        <w:drawing>
+          <wp:inline distT="0" distB="0" distL="0" distR="0" wp14:anchorId="4FED79CF" wp14:editId="7132A397">
             <wp:extent cx="8863330" cy="3278505"/>
             <wp:effectExtent l="0" t="0" r="0" b="0"/>
             <wp:docPr id="11" name="图片 11"/>
@@ -181,7 +562,13 @@
                     <pic:cNvPicPr/>
                   </pic:nvPicPr>
                   <pic:blipFill>
-                    <a:blip r:embed="rId6"/>
+                    <a:blip r:embed="rId13" cstate="screen">
+                      <a:extLst>
+                        <a:ext uri="{28A0092B-C50C-407E-A947-70E740481C1C}">
+                          <a14:useLocalDpi xmlns:a14="http://schemas.microsoft.com/office/drawing/2010/main"/>
+                        </a:ext>
+                      </a:extLst>
+                    </a:blip>
                     <a:stretch>
                       <a:fillRect/>
                     </a:stretch>
@@ -201,8 +588,116 @@
           </wp:inline>
         </w:drawing>
       </w:r>
+    </w:p>
+    <w:p>
+      <w:pPr>
+        <w:pStyle w:val="1"/>
+      </w:pPr>
+      <w:r>
+        <w:rPr>
+          <w:rFonts w:hint="eastAsia"/>
+        </w:rPr>
+        <w:lastRenderedPageBreak/>
+        <w:t>PMI</w:t>
+      </w:r>
+      <w:r>
+        <w:rPr>
+          <w:rFonts w:hint="eastAsia"/>
+        </w:rPr>
+        <w:t>计数</w:t>
+      </w:r>
       <w:bookmarkStart w:id="0" w:name="_GoBack"/>
       <w:bookmarkEnd w:id="0"/>
+    </w:p>
+    <w:p>
+      <w:pPr>
+        <w:rPr>
+          <w:rFonts w:hint="eastAsia"/>
+        </w:rPr>
+      </w:pPr>
+      <w:r>
+        <w:rPr>
+          <w:noProof/>
+        </w:rPr>
+        <w:drawing>
+          <wp:inline distT="0" distB="0" distL="0" distR="0" wp14:anchorId="642491FE" wp14:editId="3C6A828F">
+            <wp:extent cx="8863330" cy="4413250"/>
+            <wp:effectExtent l="0" t="0" r="0" b="0"/>
+            <wp:docPr id="12" name="图片 12"/>
+            <wp:cNvGraphicFramePr>
+              <a:graphicFrameLocks xmlns:a="http://schemas.openxmlformats.org/drawingml/2006/main" noChangeAspect="1"/>
+            </wp:cNvGraphicFramePr>
+            <a:graphic xmlns:a="http://schemas.openxmlformats.org/drawingml/2006/main">
+              <a:graphicData uri="http://schemas.openxmlformats.org/drawingml/2006/picture">
+                <pic:pic xmlns:pic="http://schemas.openxmlformats.org/drawingml/2006/picture">
+                  <pic:nvPicPr>
+                    <pic:cNvPr id="1" name=""/>
+                    <pic:cNvPicPr/>
+                  </pic:nvPicPr>
+                  <pic:blipFill>
+                    <a:blip r:embed="rId14"/>
+                    <a:stretch>
+                      <a:fillRect/>
+                    </a:stretch>
+                  </pic:blipFill>
+                  <pic:spPr>
+                    <a:xfrm>
+                      <a:off x="0" y="0"/>
+                      <a:ext cx="8863330" cy="4413250"/>
+                    </a:xfrm>
+                    <a:prstGeom prst="rect">
+                      <a:avLst/>
+                    </a:prstGeom>
+                  </pic:spPr>
+                </pic:pic>
+              </a:graphicData>
+            </a:graphic>
+          </wp:inline>
+        </w:drawing>
+      </w:r>
+    </w:p>
+    <w:p>
+      <w:r>
+        <w:rPr>
+          <w:noProof/>
+        </w:rPr>
+        <w:lastRenderedPageBreak/>
+        <w:drawing>
+          <wp:inline distT="0" distB="0" distL="0" distR="0" wp14:anchorId="5C2B908A" wp14:editId="2909DBED">
+            <wp:extent cx="8863330" cy="4763135"/>
+            <wp:effectExtent l="0" t="0" r="0" b="0"/>
+            <wp:docPr id="9" name="图片 9"/>
+            <wp:cNvGraphicFramePr>
+              <a:graphicFrameLocks xmlns:a="http://schemas.openxmlformats.org/drawingml/2006/main" noChangeAspect="1"/>
+            </wp:cNvGraphicFramePr>
+            <a:graphic xmlns:a="http://schemas.openxmlformats.org/drawingml/2006/main">
+              <a:graphicData uri="http://schemas.openxmlformats.org/drawingml/2006/picture">
+                <pic:pic xmlns:pic="http://schemas.openxmlformats.org/drawingml/2006/picture">
+                  <pic:nvPicPr>
+                    <pic:cNvPr id="1" name=""/>
+                    <pic:cNvPicPr/>
+                  </pic:nvPicPr>
+                  <pic:blipFill>
+                    <a:blip r:embed="rId15"/>
+                    <a:stretch>
+                      <a:fillRect/>
+                    </a:stretch>
+                  </pic:blipFill>
+                  <pic:spPr>
+                    <a:xfrm>
+                      <a:off x="0" y="0"/>
+                      <a:ext cx="8863330" cy="4763135"/>
+                    </a:xfrm>
+                    <a:prstGeom prst="rect">
+                      <a:avLst/>
+                    </a:prstGeom>
+                  </pic:spPr>
+                </pic:pic>
+              </a:graphicData>
+            </a:graphic>
+          </wp:inline>
+        </w:drawing>
+      </w:r>
     </w:p>
     <w:sectPr>
       <w:pgSz w:w="16838" w:h="11906" w:orient="landscape"/>

</xml_diff>

<commit_message>
change wancheng to zuizhongwancheng
</commit_message>
<xml_diff>
--- a/PMSClient/HelpDocs/新功能使用介绍200324.docx
+++ b/PMSClient/HelpDocs/新功能使用介绍200324.docx
@@ -96,7 +96,6 @@
           </wp:inline>
         </w:drawing>
       </w:r>
-      <w:bookmarkStart w:id="0" w:name="_GoBack"/>
       <w:r>
         <w:rPr>
           <w:noProof/>
@@ -138,7 +137,6 @@
           </wp:inline>
         </w:drawing>
       </w:r>
-      <w:bookmarkEnd w:id="0"/>
     </w:p>
     <w:p>
       <w:r>
@@ -853,6 +851,67 @@
           </wp:inline>
         </w:drawing>
       </w:r>
+    </w:p>
+    <w:p>
+      <w:pPr>
+        <w:pStyle w:val="1"/>
+      </w:pPr>
+      <w:r>
+        <w:rPr>
+          <w:rFonts w:hint="eastAsia"/>
+        </w:rPr>
+        <w:lastRenderedPageBreak/>
+        <w:t>导出</w:t>
+      </w:r>
+    </w:p>
+    <w:p>
+      <w:pPr>
+        <w:rPr>
+          <w:rFonts w:hint="eastAsia"/>
+        </w:rPr>
+      </w:pPr>
+      <w:r>
+        <w:rPr>
+          <w:noProof/>
+        </w:rPr>
+        <w:drawing>
+          <wp:inline distT="0" distB="0" distL="0" distR="0" wp14:anchorId="19437F30" wp14:editId="4D7326A2">
+            <wp:extent cx="2895851" cy="4313294"/>
+            <wp:effectExtent l="0" t="0" r="0" b="0"/>
+            <wp:docPr id="16" name="图片 16"/>
+            <wp:cNvGraphicFramePr>
+              <a:graphicFrameLocks xmlns:a="http://schemas.openxmlformats.org/drawingml/2006/main" noChangeAspect="1"/>
+            </wp:cNvGraphicFramePr>
+            <a:graphic xmlns:a="http://schemas.openxmlformats.org/drawingml/2006/main">
+              <a:graphicData uri="http://schemas.openxmlformats.org/drawingml/2006/picture">
+                <pic:pic xmlns:pic="http://schemas.openxmlformats.org/drawingml/2006/picture">
+                  <pic:nvPicPr>
+                    <pic:cNvPr id="1" name=""/>
+                    <pic:cNvPicPr/>
+                  </pic:nvPicPr>
+                  <pic:blipFill>
+                    <a:blip r:embed="rId19"/>
+                    <a:stretch>
+                      <a:fillRect/>
+                    </a:stretch>
+                  </pic:blipFill>
+                  <pic:spPr>
+                    <a:xfrm>
+                      <a:off x="0" y="0"/>
+                      <a:ext cx="2895851" cy="4313294"/>
+                    </a:xfrm>
+                    <a:prstGeom prst="rect">
+                      <a:avLst/>
+                    </a:prstGeom>
+                  </pic:spPr>
+                </pic:pic>
+              </a:graphicData>
+            </a:graphic>
+          </wp:inline>
+        </w:drawing>
+      </w:r>
+      <w:bookmarkStart w:id="0" w:name="_GoBack"/>
+      <w:bookmarkEnd w:id="0"/>
     </w:p>
     <w:sectPr>
       <w:pgSz w:w="16838" w:h="11906" w:orient="landscape"/>

</xml_diff>

<commit_message>
add progress to output230
</commit_message>
<xml_diff>
--- a/PMSClient/HelpDocs/新功能使用介绍200324.docx
+++ b/PMSClient/HelpDocs/新功能使用介绍200324.docx
@@ -68,7 +68,7 @@
                     <a:blip r:embed="rId4" cstate="screen">
                       <a:extLst>
                         <a:ext uri="{28A0092B-C50C-407E-A947-70E740481C1C}">
-                          <a14:useLocalDpi xmlns:a14="http://schemas.microsoft.com/office/drawing/2010/main"/>
+                          <a14:useLocalDpi xmlns:a14="http://schemas.microsoft.com/office/drawing/2010/main" val="0"/>
                         </a:ext>
                       </a:extLst>
                     </a:blip>
@@ -117,7 +117,13 @@
                     <pic:cNvPicPr/>
                   </pic:nvPicPr>
                   <pic:blipFill>
-                    <a:blip r:embed="rId5"/>
+                    <a:blip r:embed="rId5">
+                      <a:extLst>
+                        <a:ext uri="{28A0092B-C50C-407E-A947-70E740481C1C}">
+                          <a14:useLocalDpi xmlns:a14="http://schemas.microsoft.com/office/drawing/2010/main" val="0"/>
+                        </a:ext>
+                      </a:extLst>
+                    </a:blip>
                     <a:stretch>
                       <a:fillRect/>
                     </a:stretch>
@@ -163,7 +169,7 @@
                     <a:blip r:embed="rId6" cstate="screen">
                       <a:extLst>
                         <a:ext uri="{28A0092B-C50C-407E-A947-70E740481C1C}">
-                          <a14:useLocalDpi xmlns:a14="http://schemas.microsoft.com/office/drawing/2010/main"/>
+                          <a14:useLocalDpi xmlns:a14="http://schemas.microsoft.com/office/drawing/2010/main" val="0"/>
                         </a:ext>
                       </a:extLst>
                     </a:blip>
@@ -223,7 +229,7 @@
                     <a:blip r:embed="rId7" cstate="screen">
                       <a:extLst>
                         <a:ext uri="{28A0092B-C50C-407E-A947-70E740481C1C}">
-                          <a14:useLocalDpi xmlns:a14="http://schemas.microsoft.com/office/drawing/2010/main"/>
+                          <a14:useLocalDpi xmlns:a14="http://schemas.microsoft.com/office/drawing/2010/main" val="0"/>
                         </a:ext>
                       </a:extLst>
                     </a:blip>
@@ -283,7 +289,7 @@
                     <a:blip r:embed="rId8" cstate="screen">
                       <a:extLst>
                         <a:ext uri="{28A0092B-C50C-407E-A947-70E740481C1C}">
-                          <a14:useLocalDpi xmlns:a14="http://schemas.microsoft.com/office/drawing/2010/main"/>
+                          <a14:useLocalDpi xmlns:a14="http://schemas.microsoft.com/office/drawing/2010/main" val="0"/>
                         </a:ext>
                       </a:extLst>
                     </a:blip>
@@ -343,7 +349,7 @@
                     <a:blip r:embed="rId9" cstate="screen">
                       <a:extLst>
                         <a:ext uri="{28A0092B-C50C-407E-A947-70E740481C1C}">
-                          <a14:useLocalDpi xmlns:a14="http://schemas.microsoft.com/office/drawing/2010/main"/>
+                          <a14:useLocalDpi xmlns:a14="http://schemas.microsoft.com/office/drawing/2010/main" val="0"/>
                         </a:ext>
                       </a:extLst>
                     </a:blip>
@@ -386,7 +392,13 @@
                     <pic:cNvPicPr/>
                   </pic:nvPicPr>
                   <pic:blipFill>
-                    <a:blip r:embed="rId10"/>
+                    <a:blip r:embed="rId10">
+                      <a:extLst>
+                        <a:ext uri="{28A0092B-C50C-407E-A947-70E740481C1C}">
+                          <a14:useLocalDpi xmlns:a14="http://schemas.microsoft.com/office/drawing/2010/main" val="0"/>
+                        </a:ext>
+                      </a:extLst>
+                    </a:blip>
                     <a:stretch>
                       <a:fillRect/>
                     </a:stretch>
@@ -440,7 +452,13 @@
                     <pic:cNvPicPr/>
                   </pic:nvPicPr>
                   <pic:blipFill>
-                    <a:blip r:embed="rId11"/>
+                    <a:blip r:embed="rId11">
+                      <a:extLst>
+                        <a:ext uri="{28A0092B-C50C-407E-A947-70E740481C1C}">
+                          <a14:useLocalDpi xmlns:a14="http://schemas.microsoft.com/office/drawing/2010/main" val="0"/>
+                        </a:ext>
+                      </a:extLst>
+                    </a:blip>
                     <a:stretch>
                       <a:fillRect/>
                     </a:stretch>
@@ -559,10 +577,10 @@
                     <pic:cNvPicPr/>
                   </pic:nvPicPr>
                   <pic:blipFill>
-                    <a:blip r:embed="rId13" cstate="screen">
+                    <a:blip r:embed="rId13" cstate="print">
                       <a:extLst>
                         <a:ext uri="{28A0092B-C50C-407E-A947-70E740481C1C}">
-                          <a14:useLocalDpi xmlns:a14="http://schemas.microsoft.com/office/drawing/2010/main"/>
+                          <a14:useLocalDpi xmlns:a14="http://schemas.microsoft.com/office/drawing/2010/main" val="0"/>
                         </a:ext>
                       </a:extLst>
                     </a:blip>
@@ -622,7 +640,7 @@
                     <a:blip r:embed="rId14" cstate="screen">
                       <a:extLst>
                         <a:ext uri="{28A0092B-C50C-407E-A947-70E740481C1C}">
-                          <a14:useLocalDpi xmlns:a14="http://schemas.microsoft.com/office/drawing/2010/main"/>
+                          <a14:useLocalDpi xmlns:a14="http://schemas.microsoft.com/office/drawing/2010/main" val="0"/>
                         </a:ext>
                       </a:extLst>
                     </a:blip>
@@ -725,7 +743,7 @@
                     <a:blip r:embed="rId16" cstate="screen">
                       <a:extLst>
                         <a:ext uri="{28A0092B-C50C-407E-A947-70E740481C1C}">
-                          <a14:useLocalDpi xmlns:a14="http://schemas.microsoft.com/office/drawing/2010/main"/>
+                          <a14:useLocalDpi xmlns:a14="http://schemas.microsoft.com/office/drawing/2010/main" val="0"/>
                         </a:ext>
                       </a:extLst>
                     </a:blip>
@@ -788,7 +806,13 @@
                     <pic:cNvPicPr/>
                   </pic:nvPicPr>
                   <pic:blipFill>
-                    <a:blip r:embed="rId17"/>
+                    <a:blip r:embed="rId17">
+                      <a:extLst>
+                        <a:ext uri="{28A0092B-C50C-407E-A947-70E740481C1C}">
+                          <a14:useLocalDpi xmlns:a14="http://schemas.microsoft.com/office/drawing/2010/main" val="0"/>
+                        </a:ext>
+                      </a:extLst>
+                    </a:blip>
                     <a:stretch>
                       <a:fillRect/>
                     </a:stretch>
@@ -831,7 +855,13 @@
                     <pic:cNvPicPr/>
                   </pic:nvPicPr>
                   <pic:blipFill>
-                    <a:blip r:embed="rId18"/>
+                    <a:blip r:embed="rId18">
+                      <a:extLst>
+                        <a:ext uri="{28A0092B-C50C-407E-A947-70E740481C1C}">
+                          <a14:useLocalDpi xmlns:a14="http://schemas.microsoft.com/office/drawing/2010/main" val="0"/>
+                        </a:ext>
+                      </a:extLst>
+                    </a:blip>
                     <a:stretch>
                       <a:fillRect/>
                     </a:stretch>
@@ -861,24 +891,30 @@
           <w:rFonts w:hint="eastAsia"/>
         </w:rPr>
         <w:lastRenderedPageBreak/>
+        <w:t>2</w:t>
+      </w:r>
+      <w:r>
+        <w:t>30</w:t>
+      </w:r>
+      <w:bookmarkStart w:id="0" w:name="_GoBack"/>
+      <w:bookmarkEnd w:id="0"/>
+      <w:r>
+        <w:rPr>
+          <w:rFonts w:hint="eastAsia"/>
+        </w:rPr>
         <w:t>导出</w:t>
       </w:r>
     </w:p>
     <w:p>
-      <w:pPr>
-        <w:rPr>
-          <w:rFonts w:hint="eastAsia"/>
-        </w:rPr>
-      </w:pPr>
       <w:r>
         <w:rPr>
           <w:noProof/>
         </w:rPr>
         <w:drawing>
-          <wp:inline distT="0" distB="0" distL="0" distR="0" wp14:anchorId="19437F30" wp14:editId="4D7326A2">
-            <wp:extent cx="2895851" cy="4313294"/>
+          <wp:inline distT="0" distB="0" distL="0" distR="0" wp14:anchorId="0F4A8645" wp14:editId="60AEF0FC">
+            <wp:extent cx="8854440" cy="4572000"/>
             <wp:effectExtent l="0" t="0" r="0" b="0"/>
-            <wp:docPr id="16" name="图片 16"/>
+            <wp:docPr id="17" name="图片 17"/>
             <wp:cNvGraphicFramePr>
               <a:graphicFrameLocks xmlns:a="http://schemas.openxmlformats.org/drawingml/2006/main" noChangeAspect="1"/>
             </wp:cNvGraphicFramePr>
@@ -886,23 +922,36 @@
               <a:graphicData uri="http://schemas.openxmlformats.org/drawingml/2006/picture">
                 <pic:pic xmlns:pic="http://schemas.openxmlformats.org/drawingml/2006/picture">
                   <pic:nvPicPr>
-                    <pic:cNvPr id="1" name=""/>
-                    <pic:cNvPicPr/>
+                    <pic:cNvPr id="0" name="Picture 1"/>
+                    <pic:cNvPicPr>
+                      <a:picLocks noChangeAspect="1" noChangeArrowheads="1"/>
+                    </pic:cNvPicPr>
                   </pic:nvPicPr>
                   <pic:blipFill>
-                    <a:blip r:embed="rId19"/>
+                    <a:blip r:embed="rId19">
+                      <a:extLst>
+                        <a:ext uri="{28A0092B-C50C-407E-A947-70E740481C1C}">
+                          <a14:useLocalDpi xmlns:a14="http://schemas.microsoft.com/office/drawing/2010/main" val="0"/>
+                        </a:ext>
+                      </a:extLst>
+                    </a:blip>
+                    <a:srcRect/>
                     <a:stretch>
                       <a:fillRect/>
                     </a:stretch>
                   </pic:blipFill>
-                  <pic:spPr>
+                  <pic:spPr bwMode="auto">
                     <a:xfrm>
                       <a:off x="0" y="0"/>
-                      <a:ext cx="2895851" cy="4313294"/>
+                      <a:ext cx="8854440" cy="4572000"/>
                     </a:xfrm>
                     <a:prstGeom prst="rect">
                       <a:avLst/>
                     </a:prstGeom>
+                    <a:noFill/>
+                    <a:ln>
+                      <a:noFill/>
+                    </a:ln>
                   </pic:spPr>
                 </pic:pic>
               </a:graphicData>
@@ -910,8 +959,6 @@
           </wp:inline>
         </w:drawing>
       </w:r>
-      <w:bookmarkStart w:id="0" w:name="_GoBack"/>
-      <w:bookmarkEnd w:id="0"/>
     </w:p>
     <w:sectPr>
       <w:pgSz w:w="16838" w:h="11906" w:orient="landscape"/>

</xml_diff>